<commit_message>
SLO stem incl youtube filmpjes
</commit_message>
<xml_diff>
--- a/SLO_STEM/180920_voorstellen_DC_HD.docx
+++ b/SLO_STEM/180920_voorstellen_DC_HD.docx
@@ -693,6 +693,7 @@
       <w:pPr>
         <w:pStyle w:val="Default"/>
         <w:rPr>
+          <w:rStyle w:val="Hyperlink"/>
           <w:sz w:val="22"/>
           <w:szCs w:val="22"/>
         </w:rPr>
@@ -716,6 +717,46 @@
           <w:szCs w:val="22"/>
         </w:rPr>
       </w:pPr>
+      <w:hyperlink r:id="rId8" w:history="1">
+        <w:r>
+          <w:rPr>
+            <w:rStyle w:val="Hyperlink"/>
+            <w:sz w:val="22"/>
+            <w:szCs w:val="22"/>
+          </w:rPr>
+          <w:t>https://www.youtube.com/watch?v=EtbyppA_BJU</w:t>
+        </w:r>
+      </w:hyperlink>
+    </w:p>
+    <w:p>
+      <w:pPr>
+        <w:pStyle w:val="Default"/>
+        <w:rPr>
+          <w:sz w:val="22"/>
+          <w:szCs w:val="22"/>
+        </w:rPr>
+      </w:pPr>
+      <w:hyperlink r:id="rId9" w:history="1">
+        <w:r>
+          <w:rPr>
+            <w:rStyle w:val="Hyperlink"/>
+            <w:sz w:val="22"/>
+            <w:szCs w:val="22"/>
+          </w:rPr>
+          <w:t>https://www.youtube.com/watch?v=XTxCpTwFdOI</w:t>
+        </w:r>
+      </w:hyperlink>
+    </w:p>
+    <w:p>
+      <w:pPr>
+        <w:pStyle w:val="Default"/>
+        <w:rPr>
+          <w:sz w:val="22"/>
+          <w:szCs w:val="22"/>
+        </w:rPr>
+      </w:pPr>
+      <w:bookmarkStart w:id="0" w:name="_GoBack"/>
+      <w:bookmarkEnd w:id="0"/>
       <w:proofErr w:type="spellStart"/>
       <w:r>
         <w:rPr>
@@ -1199,7 +1240,7 @@
                     <pic:cNvPicPr/>
                   </pic:nvPicPr>
                   <pic:blipFill>
-                    <a:blip r:embed="rId8" cstate="print">
+                    <a:blip r:embed="rId10" cstate="print">
                       <a:extLst>
                         <a:ext uri="{28A0092B-C50C-407E-A947-70E740481C1C}">
                           <a14:useLocalDpi xmlns:a14="http://schemas.microsoft.com/office/drawing/2010/main" val="0"/>
@@ -1520,7 +1561,7 @@
         <w:spacing w:after="0" w:line="240" w:lineRule="auto"/>
         <w:jc w:val="both"/>
       </w:pPr>
-      <w:hyperlink r:id="rId9" w:history="1">
+      <w:hyperlink r:id="rId11" w:history="1">
         <w:r>
           <w:rPr>
             <w:rStyle w:val="Hyperlink"/>
@@ -1534,7 +1575,7 @@
         <w:spacing w:after="0" w:line="240" w:lineRule="auto"/>
         <w:jc w:val="both"/>
       </w:pPr>
-      <w:hyperlink r:id="rId10" w:history="1">
+      <w:hyperlink r:id="rId12" w:history="1">
         <w:r>
           <w:rPr>
             <w:rStyle w:val="Hyperlink"/>
@@ -1548,7 +1589,7 @@
         <w:spacing w:after="0" w:line="240" w:lineRule="auto"/>
         <w:jc w:val="both"/>
       </w:pPr>
-      <w:hyperlink r:id="rId11" w:history="1">
+      <w:hyperlink r:id="rId13" w:history="1">
         <w:r>
           <w:rPr>
             <w:rStyle w:val="Hyperlink"/>
@@ -1562,7 +1603,7 @@
         <w:spacing w:after="0" w:line="240" w:lineRule="auto"/>
         <w:jc w:val="both"/>
       </w:pPr>
-      <w:hyperlink r:id="rId12" w:history="1">
+      <w:hyperlink r:id="rId14" w:history="1">
         <w:r>
           <w:rPr>
             <w:rStyle w:val="Hyperlink"/>
@@ -1588,11 +1629,9 @@
         </w:rPr>
         <w:t xml:space="preserve"> </w:t>
       </w:r>
-      <w:bookmarkStart w:id="0" w:name="_GoBack"/>
-      <w:bookmarkEnd w:id="0"/>
     </w:p>
     <w:sectPr>
-      <w:footerReference w:type="default" r:id="rId13"/>
+      <w:footerReference w:type="default" r:id="rId15"/>
       <w:pgSz w:w="11906" w:h="16838"/>
       <w:pgMar w:top="1417" w:right="1417" w:bottom="1417" w:left="1417" w:header="708" w:footer="708" w:gutter="0"/>
       <w:cols w:space="708"/>
@@ -1658,7 +1697,7 @@
             <w:noProof/>
             <w:lang w:val="nl-NL"/>
           </w:rPr>
-          <w:t>2</w:t>
+          <w:t>4</w:t>
         </w:r>
         <w:r>
           <w:rPr>

</xml_diff>